<commit_message>
Piccoli cambi da continuare
</commit_message>
<xml_diff>
--- a/Documents/Eat&Reorder - Use Cases documents/UC RFA Gestione Acquisto/RFA1 - Ricerca di aziende.docx
+++ b/Documents/Eat&Reorder - Use Cases documents/UC RFA Gestione Acquisto/RFA1 - Ricerca di aziende.docx
@@ -66,6 +66,13 @@
               <w:t>SfogliaAziende</w:t>
             </w:r>
             <w:proofErr w:type="spellEnd"/>
+            <w:r>
+              <w:rPr>
+                <w:b/>
+                <w:bCs/>
+              </w:rPr>
+              <w:t>.</w:t>
+            </w:r>
           </w:p>
         </w:tc>
       </w:tr>
@@ -134,15 +141,20 @@
               </w:rPr>
               <w:t xml:space="preserve">, </w:t>
             </w:r>
-            <w:proofErr w:type="spellStart"/>
-            <w:r>
-              <w:rPr>
-                <w:b/>
-                <w:bCs/>
-              </w:rPr>
-              <w:t>UtenteNonRegistrato</w:t>
-            </w:r>
-            <w:proofErr w:type="spellEnd"/>
+            <w:r>
+              <w:rPr>
+                <w:b/>
+                <w:bCs/>
+              </w:rPr>
+              <w:t>Guest</w:t>
+            </w:r>
+            <w:r>
+              <w:rPr>
+                <w:b/>
+                <w:bCs/>
+              </w:rPr>
+              <w:t>.</w:t>
+            </w:r>
           </w:p>
         </w:tc>
       </w:tr>
@@ -166,7 +178,23 @@
                 <w:b/>
                 <w:bCs/>
               </w:rPr>
-              <w:t>Entry Condition:</w:t>
+              <w:t xml:space="preserve">Entry </w:t>
+            </w:r>
+            <w:proofErr w:type="spellStart"/>
+            <w:r>
+              <w:rPr>
+                <w:b/>
+                <w:bCs/>
+              </w:rPr>
+              <w:t>Condition</w:t>
+            </w:r>
+            <w:proofErr w:type="spellEnd"/>
+            <w:r>
+              <w:rPr>
+                <w:b/>
+                <w:bCs/>
+              </w:rPr>
+              <w:t>:</w:t>
             </w:r>
           </w:p>
         </w:tc>
@@ -188,6 +216,13 @@
                 <w:bCs/>
               </w:rPr>
               <w:t>Non ci sono condizioni di entrata</w:t>
+            </w:r>
+            <w:r>
+              <w:rPr>
+                <w:b/>
+                <w:bCs/>
+              </w:rPr>
+              <w:t>.</w:t>
             </w:r>
           </w:p>
           <w:p>
@@ -366,16 +401,22 @@
               <w:t xml:space="preserve"> </w:t>
             </w:r>
             <w:r>
-              <w:t xml:space="preserve">Il Cliente </w:t>
-            </w:r>
-            <w:r>
-              <w:t xml:space="preserve">o un </w:t>
-            </w:r>
-            <w:proofErr w:type="spellStart"/>
-            <w:r>
-              <w:t>UtenteNonRegistrato</w:t>
-            </w:r>
-            <w:proofErr w:type="spellEnd"/>
+              <w:t>Un</w:t>
+            </w:r>
+            <w:r>
+              <w:t xml:space="preserve"> Cliente </w:t>
+            </w:r>
+            <w:r>
+              <w:t xml:space="preserve">o </w:t>
+            </w:r>
+            <w:bookmarkStart w:id="0" w:name="_GoBack"/>
+            <w:bookmarkEnd w:id="0"/>
+            <w:r>
+              <w:t xml:space="preserve">un </w:t>
+            </w:r>
+            <w:r>
+              <w:t>Guest</w:t>
+            </w:r>
             <w:r>
               <w:t xml:space="preserve"> </w:t>
             </w:r>
@@ -401,8 +442,6 @@
             <w:r>
               <w:t xml:space="preserve"> </w:t>
             </w:r>
-            <w:bookmarkStart w:id="0" w:name="_GoBack"/>
-            <w:bookmarkEnd w:id="0"/>
             <w:r>
               <w:t xml:space="preserve">Il sistema </w:t>
             </w:r>
@@ -435,7 +474,23 @@
                 <w:b/>
                 <w:bCs/>
               </w:rPr>
-              <w:t>Exit Condition:</w:t>
+              <w:t xml:space="preserve">Exit </w:t>
+            </w:r>
+            <w:proofErr w:type="spellStart"/>
+            <w:r>
+              <w:rPr>
+                <w:b/>
+                <w:bCs/>
+              </w:rPr>
+              <w:t>Condition</w:t>
+            </w:r>
+            <w:proofErr w:type="spellEnd"/>
+            <w:r>
+              <w:rPr>
+                <w:b/>
+                <w:bCs/>
+              </w:rPr>
+              <w:t>:</w:t>
             </w:r>
           </w:p>
           <w:p>
@@ -464,7 +519,35 @@
                 <w:b/>
                 <w:bCs/>
               </w:rPr>
-              <w:t>L’utente ha scelto l’azienda dalla lista visualizzata sul sistema</w:t>
+              <w:t xml:space="preserve">Il Cliente o il Guest </w:t>
+            </w:r>
+            <w:r>
+              <w:rPr>
+                <w:b/>
+                <w:bCs/>
+              </w:rPr>
+              <w:t>ha</w:t>
+            </w:r>
+            <w:r>
+              <w:rPr>
+                <w:b/>
+                <w:bCs/>
+              </w:rPr>
+              <w:t>nno</w:t>
+            </w:r>
+            <w:r>
+              <w:rPr>
+                <w:b/>
+                <w:bCs/>
+              </w:rPr>
+              <w:t xml:space="preserve"> </w:t>
+            </w:r>
+            <w:r>
+              <w:rPr>
+                <w:b/>
+                <w:bCs/>
+              </w:rPr>
+              <w:t>inserito il nome dell’azienda da cercare.</w:t>
             </w:r>
           </w:p>
         </w:tc>
@@ -510,7 +593,42 @@
                 <w:b/>
                 <w:bCs/>
               </w:rPr>
-              <w:t>Non esistono aziende aderenti al sistema nella città in cui l’utente ha cercato</w:t>
+              <w:t xml:space="preserve">Non esistono aziende aderenti al sistema nella città in cui </w:t>
+            </w:r>
+            <w:r>
+              <w:rPr>
+                <w:b/>
+                <w:bCs/>
+              </w:rPr>
+              <w:t>il Cliente o il Guest</w:t>
+            </w:r>
+            <w:r>
+              <w:rPr>
+                <w:b/>
+                <w:bCs/>
+              </w:rPr>
+              <w:t xml:space="preserve"> ha</w:t>
+            </w:r>
+            <w:r>
+              <w:rPr>
+                <w:b/>
+                <w:bCs/>
+              </w:rPr>
+              <w:t>nno</w:t>
+            </w:r>
+            <w:r>
+              <w:rPr>
+                <w:b/>
+                <w:bCs/>
+              </w:rPr>
+              <w:t xml:space="preserve"> cercato</w:t>
+            </w:r>
+            <w:r>
+              <w:rPr>
+                <w:b/>
+                <w:bCs/>
+              </w:rPr>
+              <w:t>.</w:t>
             </w:r>
           </w:p>
         </w:tc>

</xml_diff>

<commit_message>
UC assegnati, si devono rivedere le eccezioni chieste su github web e alcuni rifinimenti
</commit_message>
<xml_diff>
--- a/Documents/Eat&Reorder - Use Cases documents/UC RFA Gestione Acquisto/RFA1 - Ricerca di aziende.docx
+++ b/Documents/Eat&Reorder - Use Cases documents/UC RFA Gestione Acquisto/RFA1 - Ricerca di aziende.docx
@@ -57,7 +57,6 @@
                 <w:bCs/>
               </w:rPr>
             </w:pPr>
-            <w:proofErr w:type="spellStart"/>
             <w:r>
               <w:rPr>
                 <w:b/>
@@ -65,7 +64,6 @@
               </w:rPr>
               <w:t>SfogliaAziende</w:t>
             </w:r>
-            <w:proofErr w:type="spellEnd"/>
             <w:r>
               <w:rPr>
                 <w:b/>
@@ -178,23 +176,7 @@
                 <w:b/>
                 <w:bCs/>
               </w:rPr>
-              <w:t xml:space="preserve">Entry </w:t>
-            </w:r>
-            <w:proofErr w:type="spellStart"/>
-            <w:r>
-              <w:rPr>
-                <w:b/>
-                <w:bCs/>
-              </w:rPr>
-              <w:t>Condition</w:t>
-            </w:r>
-            <w:proofErr w:type="spellEnd"/>
-            <w:r>
-              <w:rPr>
-                <w:b/>
-                <w:bCs/>
-              </w:rPr>
-              <w:t>:</w:t>
+              <w:t>Entry Condition:</w:t>
             </w:r>
           </w:p>
         </w:tc>
@@ -237,55 +219,7 @@
                 <w:b/>
                 <w:bCs/>
               </w:rPr>
-              <w:t xml:space="preserve">Questo caso d’uso </w:t>
-            </w:r>
-            <w:proofErr w:type="spellStart"/>
-            <w:r>
-              <w:rPr>
-                <w:b/>
-                <w:bCs/>
-              </w:rPr>
-              <w:t>extends</w:t>
-            </w:r>
-            <w:proofErr w:type="spellEnd"/>
-            <w:r>
-              <w:rPr>
-                <w:b/>
-                <w:bCs/>
-              </w:rPr>
-              <w:t xml:space="preserve"> </w:t>
-            </w:r>
-            <w:proofErr w:type="spellStart"/>
-            <w:r>
-              <w:rPr>
-                <w:b/>
-                <w:bCs/>
-              </w:rPr>
-              <w:t>NoAziende</w:t>
-            </w:r>
-            <w:proofErr w:type="spellEnd"/>
-            <w:r>
-              <w:rPr>
-                <w:b/>
-                <w:bCs/>
-              </w:rPr>
-              <w:t xml:space="preserve">. </w:t>
-            </w:r>
-            <w:proofErr w:type="spellStart"/>
-            <w:r>
-              <w:rPr>
-                <w:b/>
-                <w:bCs/>
-              </w:rPr>
-              <w:t>NoAziende</w:t>
-            </w:r>
-            <w:proofErr w:type="spellEnd"/>
-            <w:r>
-              <w:rPr>
-                <w:b/>
-                <w:bCs/>
-              </w:rPr>
-              <w:t xml:space="preserve"> viene inizializzato quando non ci sono aziende nel registro dell’azienda</w:t>
+              <w:t>Questo caso d’uso extends NoAziende. NoAziende viene inizializzato quando non ci sono aziende nel registro dell’azienda</w:t>
             </w:r>
             <w:r>
               <w:rPr>
@@ -407,12 +341,7 @@
               <w:t xml:space="preserve"> Cliente </w:t>
             </w:r>
             <w:r>
-              <w:t xml:space="preserve">o </w:t>
-            </w:r>
-            <w:bookmarkStart w:id="0" w:name="_GoBack"/>
-            <w:bookmarkEnd w:id="0"/>
-            <w:r>
-              <w:t xml:space="preserve">un </w:t>
+              <w:t xml:space="preserve">o un </w:t>
             </w:r>
             <w:r>
               <w:t>Guest</w:t>
@@ -474,23 +403,7 @@
                 <w:b/>
                 <w:bCs/>
               </w:rPr>
-              <w:t xml:space="preserve">Exit </w:t>
-            </w:r>
-            <w:proofErr w:type="spellStart"/>
-            <w:r>
-              <w:rPr>
-                <w:b/>
-                <w:bCs/>
-              </w:rPr>
-              <w:t>Condition</w:t>
-            </w:r>
-            <w:proofErr w:type="spellEnd"/>
-            <w:r>
-              <w:rPr>
-                <w:b/>
-                <w:bCs/>
-              </w:rPr>
-              <w:t>:</w:t>
+              <w:t>Exit Condition:</w:t>
             </w:r>
           </w:p>
           <w:p>
@@ -641,6 +554,44 @@
           <w:bCs/>
         </w:rPr>
       </w:pPr>
+    </w:p>
+    <w:p>
+      <w:pPr>
+        <w:rPr>
+          <w:b/>
+          <w:bCs/>
+        </w:rPr>
+      </w:pPr>
+      <w:r>
+        <w:rPr>
+          <w:b/>
+          <w:bCs/>
+        </w:rPr>
+        <w:t xml:space="preserve">Scenario: Un Cliente o un Guest accedono alla homepage del sito e </w:t>
+      </w:r>
+      <w:r>
+        <w:rPr>
+          <w:b/>
+          <w:bCs/>
+        </w:rPr>
+        <w:t xml:space="preserve">cercano inserendo il nome della città in cui si trovano </w:t>
+      </w:r>
+      <w:r>
+        <w:rPr>
+          <w:b/>
+          <w:bCs/>
+        </w:rPr>
+        <w:t xml:space="preserve">, il Sistema gestisce in caso </w:t>
+      </w:r>
+      <w:r>
+        <w:rPr>
+          <w:b/>
+          <w:bCs/>
+        </w:rPr>
+        <w:t>ci siano o meno aziende nella città inserita, il Sistema fa visualizzare l’elenco di aziende nella città inserita.</w:t>
+      </w:r>
+      <w:bookmarkStart w:id="0" w:name="_GoBack"/>
+      <w:bookmarkEnd w:id="0"/>
     </w:p>
     <w:sectPr>
       <w:pgSz w:w="11906" w:h="16838"/>

</xml_diff>

<commit_message>
UC- Tutto rfa e rfc
Controllare rfc per eventuale use case aggiuntivo
</commit_message>
<xml_diff>
--- a/Documents/Eat&Reorder - Use Cases documents/UC RFA Gestione Acquisto/RFA1 - Ricerca di aziende.docx
+++ b/Documents/Eat&Reorder - Use Cases documents/UC RFA Gestione Acquisto/RFA1 - Ricerca di aziende.docx
@@ -501,48 +501,6 @@
                 <w:bCs/>
               </w:rPr>
             </w:pPr>
-            <w:r>
-              <w:rPr>
-                <w:b/>
-                <w:bCs/>
-              </w:rPr>
-              <w:t xml:space="preserve">Non esistono aziende aderenti al sistema nella città in cui </w:t>
-            </w:r>
-            <w:r>
-              <w:rPr>
-                <w:b/>
-                <w:bCs/>
-              </w:rPr>
-              <w:t>il Cliente o il Guest</w:t>
-            </w:r>
-            <w:r>
-              <w:rPr>
-                <w:b/>
-                <w:bCs/>
-              </w:rPr>
-              <w:t xml:space="preserve"> ha</w:t>
-            </w:r>
-            <w:r>
-              <w:rPr>
-                <w:b/>
-                <w:bCs/>
-              </w:rPr>
-              <w:t>nno</w:t>
-            </w:r>
-            <w:r>
-              <w:rPr>
-                <w:b/>
-                <w:bCs/>
-              </w:rPr>
-              <w:t xml:space="preserve"> cercato</w:t>
-            </w:r>
-            <w:r>
-              <w:rPr>
-                <w:b/>
-                <w:bCs/>
-              </w:rPr>
-              <w:t>.</w:t>
-            </w:r>
           </w:p>
         </w:tc>
       </w:tr>
@@ -581,17 +539,24 @@
           <w:b/>
           <w:bCs/>
         </w:rPr>
-        <w:t xml:space="preserve">, il Sistema gestisce in caso </w:t>
+        <w:t xml:space="preserve">, il Sistema </w:t>
       </w:r>
       <w:r>
         <w:rPr>
           <w:b/>
           <w:bCs/>
         </w:rPr>
-        <w:t>ci siano o meno aziende nella città inserita, il Sistema fa visualizzare l’elenco di aziende nella città inserita.</w:t>
+        <w:t xml:space="preserve">mostra le aziende nella città inserita e in caso non ci siano aziende in quella zona </w:t>
       </w:r>
       <w:bookmarkStart w:id="0" w:name="_GoBack"/>
       <w:bookmarkEnd w:id="0"/>
+      <w:r>
+        <w:rPr>
+          <w:b/>
+          <w:bCs/>
+        </w:rPr>
+        <w:t>non mostra nulla.</w:t>
+      </w:r>
     </w:p>
     <w:sectPr>
       <w:pgSz w:w="11906" w:h="16838"/>

</xml_diff>